<commit_message>
updated for Khan Acadamy statistics classes
</commit_message>
<xml_diff>
--- a/Break Curriculm.docx
+++ b/Break Curriculm.docx
@@ -2663,6 +2663,28 @@
     </w:p>
     <w:p>
       <w:pPr>
+        <w:pStyle w:val="ListParagraph"/>
+        <w:spacing w:before="100" w:beforeAutospacing="1" w:after="100" w:afterAutospacing="1" w:line="240" w:lineRule="auto"/>
+        <w:rPr>
+          <w:rFonts w:ascii="Times New Roman" w:eastAsia="Times New Roman" w:hAnsi="Times New Roman" w:cs="Times New Roman"/>
+          <w:b/>
+          <w:sz w:val="24"/>
+          <w:szCs w:val="24"/>
+        </w:rPr>
+      </w:pPr>
+      <w:r>
+        <w:rPr>
+          <w:rFonts w:ascii="Times New Roman" w:eastAsia="Times New Roman" w:hAnsi="Times New Roman" w:cs="Times New Roman"/>
+          <w:b/>
+          <w:sz w:val="24"/>
+          <w:szCs w:val="24"/>
+          <w:highlight w:val="green"/>
+        </w:rPr>
+        <w:t>Done</w:t>
+      </w:r>
+    </w:p>
+    <w:p>
+      <w:pPr>
         <w:numPr>
           <w:ilvl w:val="0"/>
           <w:numId w:val="9"/>
@@ -2697,6 +2719,28 @@
     </w:p>
     <w:p>
       <w:pPr>
+        <w:spacing w:before="100" w:beforeAutospacing="1" w:after="100" w:afterAutospacing="1" w:line="240" w:lineRule="auto"/>
+        <w:ind w:left="720"/>
+        <w:rPr>
+          <w:rFonts w:ascii="Times New Roman" w:eastAsia="Times New Roman" w:hAnsi="Times New Roman" w:cs="Times New Roman"/>
+          <w:sz w:val="24"/>
+          <w:szCs w:val="24"/>
+        </w:rPr>
+      </w:pPr>
+      <w:bookmarkStart w:id="0" w:name="_GoBack"/>
+      <w:bookmarkEnd w:id="0"/>
+      <w:r>
+        <w:rPr>
+          <w:rFonts w:ascii="Times New Roman" w:eastAsia="Times New Roman" w:hAnsi="Times New Roman" w:cs="Times New Roman"/>
+          <w:sz w:val="24"/>
+          <w:szCs w:val="24"/>
+          <w:highlight w:val="yellow"/>
+        </w:rPr>
+        <w:t>In Progress</w:t>
+      </w:r>
+    </w:p>
+    <w:p>
+      <w:pPr>
         <w:numPr>
           <w:ilvl w:val="0"/>
           <w:numId w:val="9"/>
@@ -2726,7 +2770,16 @@
           <w:sz w:val="24"/>
           <w:szCs w:val="24"/>
         </w:rPr>
-        <w:t> — This course explores significance tests, which provide a formal process for using sample data to evaluate the likelihood of some claim about a population value. You'll learn how to calculate p-values to see how likely a sample result is to occur by chance and to make conclusions about hypotheses.</w:t>
+        <w:t xml:space="preserve"> — This course explores significance tests, which provide a formal process for using sample data to evaluate the likelihood of some claim about a </w:t>
+      </w:r>
+      <w:r>
+        <w:rPr>
+          <w:rFonts w:ascii="Times New Roman" w:eastAsia="Times New Roman" w:hAnsi="Times New Roman" w:cs="Times New Roman"/>
+          <w:sz w:val="24"/>
+          <w:szCs w:val="24"/>
+        </w:rPr>
+        <w:lastRenderedPageBreak/>
+        <w:t>population value. You'll learn how to calculate p-values to see how likely a sample result is to occur by chance and to make conclusions about hypotheses.</w:t>
       </w:r>
     </w:p>
     <w:p>
@@ -3227,7 +3280,6 @@
         <w:rPr>
           <w:noProof/>
         </w:rPr>
-        <w:lastRenderedPageBreak/>
         <w:drawing>
           <wp:inline distT="0" distB="0" distL="0" distR="0" wp14:anchorId="37C9AB6B" wp14:editId="4EC1E6BC">
             <wp:extent cx="302260" cy="302260"/>
@@ -3419,30 +3471,16 @@
           <w:rPr>
             <w:rStyle w:val="Hyperlink"/>
           </w:rPr>
-          <w:t>https://matterhorn.</w:t>
-        </w:r>
-        <w:r>
-          <w:rPr>
-            <w:rStyle w:val="Hyperlink"/>
-          </w:rPr>
-          <w:t>d</w:t>
-        </w:r>
-        <w:r>
-          <w:rPr>
-            <w:rStyle w:val="Hyperlink"/>
-          </w:rPr>
-          <w:t>ce.harvard.edu/engage/player/watch.html?id=8892a8b7-25eb-4bc5-80b6-47b9cf681a05</w:t>
+          <w:t>https://matterhorn.dce.harvard.edu/engage/player/watch.html?id=8892a8b7-25eb-4bc5-80b6-47b9cf681a05</w:t>
         </w:r>
       </w:hyperlink>
     </w:p>
     <w:p>
-      <w:bookmarkStart w:id="0" w:name="_GoBack"/>
-      <w:bookmarkEnd w:id="0"/>
       <w:r>
         <w:rPr>
           <w:highlight w:val="green"/>
         </w:rPr>
-        <w:t>IN PROGRESS</w:t>
+        <w:t>DONE</w:t>
       </w:r>
     </w:p>
     <w:p>
@@ -3542,6 +3580,7 @@
         <w:pStyle w:val="Heading3"/>
       </w:pPr>
       <w:r>
+        <w:lastRenderedPageBreak/>
         <w:t xml:space="preserve">Project: Predicting Movie Ratings from Reviews Using Naive Bayes </w:t>
       </w:r>
     </w:p>
@@ -3617,7 +3656,6 @@
         <w:rPr>
           <w:rStyle w:val="Strong"/>
         </w:rPr>
-        <w:lastRenderedPageBreak/>
         <w:t>Instructions:</w:t>
       </w:r>
       <w:r>

</xml_diff>